<commit_message>
docs: submit project 4
</commit_message>
<xml_diff>
--- a/p3/submissions/p3submissiontemplate_kacper_ksieski.docx
+++ b/p3/submissions/p3submissiontemplate_kacper_ksieski.docx
@@ -44,7 +44,15 @@
       <w:bookmarkStart w:id="1" w:name="_lcjc83z9nmd6" w:colFirst="0" w:colLast="0"/>
       <w:bookmarkEnd w:id="1"/>
       <w:r>
-        <w:t>Step 1: Data Cleanup and Attribute Selection</w:t>
+        <w:t xml:space="preserve">Step 1: Data </w:t>
+      </w:r>
+      <w:proofErr w:type="spellStart"/>
+      <w:r>
+        <w:t>Cleanup</w:t>
+      </w:r>
+      <w:proofErr w:type="spellEnd"/>
+      <w:r>
+        <w:t xml:space="preserve"> and Attribute Selection</w:t>
       </w:r>
     </w:p>
     <w:p>
@@ -99,7 +107,23 @@
             <w:color w:val="1155CC"/>
             <w:u w:val="single"/>
           </w:rPr>
-          <w:t>Data Cleanup course</w:t>
+          <w:t xml:space="preserve">Data </w:t>
+        </w:r>
+        <w:proofErr w:type="spellStart"/>
+        <w:r>
+          <w:rPr>
+            <w:color w:val="1155CC"/>
+            <w:u w:val="single"/>
+          </w:rPr>
+          <w:t>Cleanup</w:t>
+        </w:r>
+        <w:proofErr w:type="spellEnd"/>
+        <w:r>
+          <w:rPr>
+            <w:color w:val="1155CC"/>
+            <w:u w:val="single"/>
+          </w:rPr>
+          <w:t xml:space="preserve"> course</w:t>
         </w:r>
       </w:hyperlink>
       <w:r>
@@ -184,7 +208,15 @@
         <w:t>Tableau Public</w:t>
       </w:r>
       <w:r>
-        <w:t xml:space="preserve"> to allow reviewers to access your workbooks. Note that simply saving your file as a “.twbx” is not enough to allow all reviewers to access. </w:t>
+        <w:t xml:space="preserve"> to allow reviewers to access your workbooks. Note that simply saving your file as a “.</w:t>
+      </w:r>
+      <w:proofErr w:type="spellStart"/>
+      <w:r>
+        <w:t>twbx</w:t>
+      </w:r>
+      <w:proofErr w:type="spellEnd"/>
+      <w:r>
+        <w:t xml:space="preserve">” is not enough to allow all reviewers to access. </w:t>
       </w:r>
       <w:hyperlink r:id="rId11">
         <w:r>
@@ -303,6 +335,14 @@
     <w:p>
       <w:r>
         <w:t>Q4 which actor is box office poison</w:t>
+      </w:r>
+      <w:r>
+        <w:t xml:space="preserve"> and which is gold</w:t>
+      </w:r>
+    </w:p>
+    <w:p>
+      <w:r>
+        <w:t>O</w:t>
       </w:r>
     </w:p>
     <w:p>

</xml_diff>